<commit_message>
updated endling icon word doc
updated endling word doc, as apparently that didin't get commited...
</commit_message>
<xml_diff>
--- a/Textures/.baseIcons/Endling Icons (Taken from that mod)/Endling Icon.docx
+++ b/Textures/.baseIcons/Endling Icons (Taken from that mod)/Endling Icon.docx
@@ -10,7 +10,7 @@
         <mc:AlternateContent>
           <mc:Choice Requires="wpg">
             <w:drawing>
-              <wp:anchor distT="0" distB="0" distL="114300" distR="114300" simplePos="0" relativeHeight="251660288" behindDoc="0" locked="0" layoutInCell="1" allowOverlap="1" wp14:anchorId="6953323F" wp14:editId="279F6530">
+              <wp:anchor distT="0" distB="0" distL="114300" distR="114300" simplePos="0" relativeHeight="251660288" behindDoc="0" locked="0" layoutInCell="1" allowOverlap="1" wp14:anchorId="6953323F" wp14:editId="5290EAB1">
                 <wp:simplePos x="0" y="0"/>
                 <wp:positionH relativeFrom="column">
                   <wp:posOffset>1850573</wp:posOffset>
@@ -231,6 +231,72 @@
             </w:pict>
           </mc:Fallback>
         </mc:AlternateContent>
+      </w:r>
+      <w:r>
+        <w:t>Shaped</w:t>
+      </w:r>
+    </w:p>
+    <w:p/>
+    <w:p/>
+    <w:p/>
+    <w:p/>
+    <w:p/>
+    <w:p>
+      <w:r>
+        <w:t>Final Size</w:t>
+      </w:r>
+      <w:r>
+        <w:rPr>
+          <w:noProof/>
+        </w:rPr>
+        <w:drawing>
+          <wp:inline distT="0" distB="0" distL="0" distR="0" wp14:anchorId="46B8BEDC" wp14:editId="7E6061B2">
+            <wp:extent cx="354330" cy="407035"/>
+            <wp:effectExtent l="0" t="0" r="7620" b="0"/>
+            <wp:docPr id="405334474" name="Picture 1"/>
+            <wp:cNvGraphicFramePr>
+              <a:graphicFrameLocks xmlns:a="http://schemas.openxmlformats.org/drawingml/2006/main" noChangeAspect="1"/>
+            </wp:cNvGraphicFramePr>
+            <a:graphic xmlns:a="http://schemas.openxmlformats.org/drawingml/2006/main">
+              <a:graphicData uri="http://schemas.openxmlformats.org/drawingml/2006/picture">
+                <pic:pic xmlns:pic="http://schemas.openxmlformats.org/drawingml/2006/picture">
+                  <pic:nvPicPr>
+                    <pic:cNvPr id="0" name="Picture 1"/>
+                    <pic:cNvPicPr>
+                      <a:picLocks noChangeAspect="1" noChangeArrowheads="1"/>
+                    </pic:cNvPicPr>
+                  </pic:nvPicPr>
+                  <pic:blipFill>
+                    <a:blip r:embed="rId9" cstate="print">
+                      <a:extLst>
+                        <a:ext uri="{28A0092B-C50C-407E-A947-70E740481C1C}">
+                          <a14:useLocalDpi xmlns:a14="http://schemas.microsoft.com/office/drawing/2010/main" val="0"/>
+                        </a:ext>
+                      </a:extLst>
+                    </a:blip>
+                    <a:srcRect/>
+                    <a:stretch>
+                      <a:fillRect/>
+                    </a:stretch>
+                  </pic:blipFill>
+                  <pic:spPr bwMode="auto">
+                    <a:xfrm>
+                      <a:off x="0" y="0"/>
+                      <a:ext cx="354330" cy="407035"/>
+                    </a:xfrm>
+                    <a:prstGeom prst="rect">
+                      <a:avLst/>
+                    </a:prstGeom>
+                    <a:noFill/>
+                    <a:ln>
+                      <a:noFill/>
+                    </a:ln>
+                  </pic:spPr>
+                </pic:pic>
+              </a:graphicData>
+            </a:graphic>
+          </wp:inline>
+        </w:drawing>
       </w:r>
     </w:p>
     <w:sectPr>

</xml_diff>